<commit_message>
HTH: Chapter 15, fix
</commit_message>
<xml_diff>
--- a/story-hth/Chapter 15.docx
+++ b/story-hth/Chapter 15.docx
@@ -44,7 +44,27 @@
           <w:szCs w:val="22"/>
           <w:lang w:val="en-US"/>
         </w:rPr>
-        <w:t>As the bus travelled across the distance between San Josè and Mountain View, Gayoon sat silent of the chair</w:t>
+        <w:t>As the bus travelled across the distance between San Josè and Mountain View, Gayoon sat silent o</w:t>
+      </w:r>
+      <w:r>
+        <w:rPr>
+          <w:rFonts w:ascii="Arial" w:hAnsi="Arial" w:cs="Arial"/>
+          <w:color w:val="222222"/>
+          <w:sz w:val="22"/>
+          <w:szCs w:val="22"/>
+          <w:lang w:val="en-US"/>
+        </w:rPr>
+        <w:t xml:space="preserve">n </w:t>
+      </w:r>
+      <w:r>
+        <w:rPr>
+          <w:rFonts w:ascii="Arial" w:hAnsi="Arial" w:cs="Arial"/>
+          <w:color w:val="222222"/>
+          <w:sz w:val="22"/>
+          <w:szCs w:val="22"/>
+          <w:lang w:val="en-US"/>
+        </w:rPr>
+        <w:t>the chair</w:t>
       </w:r>
       <w:r>
         <w:rPr>

</xml_diff>